<commit_message>
Added more to the doccumentattion
</commit_message>
<xml_diff>
--- a/2D-Platfomrming Project.docx
+++ b/2D-Platfomrming Project.docx
@@ -180,6 +180,62 @@
       <w:r>
         <w:rPr/>
         <w:t>necessary as it means that the sprites cannot walk through walls and fall through the floor.</w:t>
+      </w:r>
+    </w:p>
+    <w:p>
+      <w:pPr>
+        <w:pStyle w:val="PreformattedText"/>
+        <w:numPr>
+          <w:ilvl w:val="0"/>
+          <w:numId w:val="2"/>
+        </w:numPr>
+        <w:rPr/>
+      </w:pPr>
+      <w:r>
+        <w:rPr/>
+        <w:t>A world/map/enviroment wil need to be created for to move around in.</w:t>
+      </w:r>
+    </w:p>
+    <w:p>
+      <w:pPr>
+        <w:pStyle w:val="PreformattedText"/>
+        <w:numPr>
+          <w:ilvl w:val="0"/>
+          <w:numId w:val="2"/>
+        </w:numPr>
+        <w:rPr/>
+      </w:pPr>
+      <w:r>
+        <w:rPr/>
+        <w:t>The map will need to scroll as the character moves so that they dont just walk into the edge of the screen.</w:t>
+      </w:r>
+    </w:p>
+    <w:p>
+      <w:pPr>
+        <w:pStyle w:val="PreformattedText"/>
+        <w:numPr>
+          <w:ilvl w:val="0"/>
+          <w:numId w:val="2"/>
+        </w:numPr>
+        <w:rPr/>
+      </w:pPr>
+      <w:r>
+        <w:rPr/>
+        <w:t>A health system will be needed so that the player can be damaged/killed so that there is a losing condition.</w:t>
+      </w:r>
+    </w:p>
+    <w:p>
+      <w:pPr>
+        <w:pStyle w:val="PreformattedText"/>
+        <w:numPr>
+          <w:ilvl w:val="0"/>
+          <w:numId w:val="2"/>
+        </w:numPr>
+        <w:rPr/>
+      </w:pPr>
+      <w:r>
+        <w:rPr/>
+        <w:t>A score system will need to be implamented so that the player can keep track of how well they are doing.</w:t>
       </w:r>
     </w:p>
     <w:p>

</xml_diff>